<commit_message>
Task form, first and second sections, links for further development
</commit_message>
<xml_diff>
--- a/Бланк задания, Рябой В.П..docx
+++ b/Бланк задания, Рябой В.П..docx
@@ -1034,29 +1034,14 @@
       <w:r>
         <w:rPr>
           <w:spacing w:val="-3"/>
-          <w:highlight w:val="yellow"/>
-        </w:rPr>
-        <w:t xml:space="preserve">УГС </w:t>
-      </w:r>
-      <w:r>
-        <w:rPr>
-          <w:spacing w:val="-4"/>
-          <w:highlight w:val="yellow"/>
-        </w:rPr>
-        <w:t xml:space="preserve">09.00.00 Информатика </w:t>
-      </w:r>
-      <w:r>
-        <w:rPr>
-          <w:highlight w:val="yellow"/>
-        </w:rPr>
-        <w:t xml:space="preserve">и </w:t>
-      </w:r>
-      <w:r>
-        <w:rPr>
-          <w:spacing w:val="-4"/>
-          <w:highlight w:val="yellow"/>
-        </w:rPr>
-        <w:t>вычислительная техника</w:t>
+        </w:rPr>
+        <w:t xml:space="preserve">специальности </w:t>
+      </w:r>
+      <w:r>
+        <w:rPr>
+          <w:spacing w:val="-4"/>
+        </w:rPr>
+        <w:t>09.02.07 Информационные технологии и программирование</w:t>
       </w:r>
     </w:p>
     <w:p>
@@ -1101,28 +1086,33 @@
       </w:r>
       <w:r>
         <w:rPr>
-          <w:spacing w:val="-4"/>
-          <w:u w:val="single"/>
-        </w:rPr>
-        <w:tab/>
+          <w:rFonts w:hint="default"/>
+          <w:spacing w:val="-4"/>
+          <w:u w:val="none"/>
+          <w:lang w:val="ru-RU"/>
+        </w:rPr>
+        <w:t xml:space="preserve">6 </w:t>
       </w:r>
       <w:r>
         <w:t>от «</w:t>
       </w:r>
       <w:r>
         <w:rPr>
-          <w:u w:val="single"/>
-        </w:rPr>
-        <w:tab/>
+          <w:rFonts w:hint="default"/>
+          <w:u w:val="none"/>
+          <w:lang w:val="ru-RU"/>
+        </w:rPr>
+        <w:t>21</w:t>
       </w:r>
       <w:r>
         <w:t>»</w:t>
       </w:r>
       <w:r>
         <w:rPr>
-          <w:u w:val="single"/>
-        </w:rPr>
-        <w:tab/>
+          <w:rFonts w:hint="default"/>
+          <w:lang w:val="ru-RU"/>
+        </w:rPr>
+        <w:t xml:space="preserve"> апреля </w:t>
       </w:r>
       <w:r>
         <w:rPr>
@@ -1145,7 +1135,7 @@
         <w:rPr>
           <w:spacing w:val="-4"/>
         </w:rPr>
-        <w:t>Председатель цикловой комиссии</w:t>
+        <w:t xml:space="preserve">Председатель цикловой комиссии </w:t>
       </w:r>
       <w:r>
         <w:rPr>
@@ -1181,6 +1171,13 @@
           <w:u w:val="single"/>
         </w:rPr>
         <w:tab/>
+      </w:r>
+      <w:r>
+        <w:rPr>
+          <w:spacing w:val="-4"/>
+          <w:u w:val="single"/>
+        </w:rPr>
+        <w:t xml:space="preserve"> </w:t>
       </w:r>
       <w:r>
         <w:t xml:space="preserve">О.О. </w:t>
@@ -1203,13 +1200,13 @@
         <w:ind w:left="0" w:right="38"/>
       </w:pPr>
       <w:r>
-        <w:t>р</w:t>
-      </w:r>
-      <w:r>
-        <w:rPr>
-          <w:spacing w:val="-4"/>
-        </w:rPr>
-        <w:t>уководитель курсового проектирования</w:t>
+        <w:t>Р</w:t>
+      </w:r>
+      <w:r>
+        <w:rPr>
+          <w:spacing w:val="-4"/>
+        </w:rPr>
+        <w:t xml:space="preserve">уководитель курсового проектирования </w:t>
       </w:r>
       <w:r>
         <w:rPr>
@@ -1322,16 +1319,37 @@
         <w:rPr>
           <w:spacing w:val="-4"/>
         </w:rPr>
-        <w:t>«___</w:t>
-      </w:r>
-      <w:r>
-        <w:t>» ________</w:t>
+        <w:t>«</w:t>
+      </w:r>
+      <w:r>
+        <w:rPr>
+          <w:rFonts w:hint="default"/>
+          <w:spacing w:val="-4"/>
+          <w:lang w:val="ru-RU"/>
+        </w:rPr>
+        <w:t>17</w:t>
+      </w:r>
+      <w:r>
+        <w:t xml:space="preserve">» </w:t>
+      </w:r>
+      <w:r>
+        <w:rPr>
+          <w:lang w:val="ru-RU"/>
+        </w:rPr>
+        <w:t>марта</w:t>
+      </w:r>
+      <w:r>
+        <w:rPr>
+          <w:rFonts w:hint="default"/>
+          <w:lang w:val="ru-RU"/>
+        </w:rPr>
+        <w:t xml:space="preserve"> </w:t>
       </w:r>
       <w:r>
         <w:rPr>
           <w:spacing w:val="-3"/>
         </w:rPr>
-        <w:t xml:space="preserve"> 2022 г.</w:t>
+        <w:t>2022 г.</w:t>
       </w:r>
       <w:r>
         <w:rPr>
@@ -1363,6 +1381,16 @@
         </w:rPr>
         <w:t>2022 г.</w:t>
       </w:r>
+    </w:p>
+    <w:p>
+      <w:pPr>
+        <w:pStyle w:val="4"/>
+        <w:tabs>
+          <w:tab w:val="left" w:pos="514"/>
+          <w:tab w:val="left" w:pos="2288"/>
+          <w:tab w:val="left" w:pos="6474"/>
+        </w:tabs>
+      </w:pPr>
     </w:p>
     <w:sectPr>
       <w:footerReference r:id="rId3" w:type="default"/>
@@ -1392,7 +1420,7 @@
         <w:lang w:eastAsia="ru-RU"/>
       </w:rPr>
       <w:pict>
-        <v:shape id="Text Box 1" o:spid="_x0000_s4097" o:spt="202" type="#_x0000_t202" style="position:absolute;left:0pt;margin-left:544.45pt;margin-top:780.9pt;height:13.05pt;width:11.6pt;mso-position-horizontal-relative:page;mso-position-vertical-relative:page;z-index:-251657216;mso-width-relative:page;mso-height-relative:page;" filled="f" stroked="f" coordsize="21600,21600" o:gfxdata="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">
+        <v:shape id="Text Box 1" o:spid="_x0000_s4097" o:spt="202" type="#_x0000_t202" style="position:absolute;left:0pt;margin-left:544.45pt;margin-top:780.9pt;height:13.05pt;width:11.6pt;mso-position-horizontal-relative:page;mso-position-vertical-relative:page;z-index:-251656192;mso-width-relative:page;mso-height-relative:page;" filled="f" stroked="f" coordsize="21600,21600" o:gfxdata="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">
           <v:path/>
           <v:fill on="f" focussize="0,0"/>
           <v:stroke on="f" joinstyle="miter"/>

</xml_diff>

<commit_message>
Updated the task form
</commit_message>
<xml_diff>
--- a/Бланк задания, Рябой В.П..docx
+++ b/Бланк задания, Рябой В.П..docx
@@ -7,7 +7,7 @@
         <w:pStyle w:val="4"/>
         <w:spacing w:before="69" w:line="322" w:lineRule="exact"/>
         <w:ind w:left="1641" w:right="1653"/>
-        <w:jc w:val="center"/>
+        <w:jc w:val="both"/>
       </w:pPr>
       <w:r>
         <w:t>Министерство образования Новосибирской области</w:t>
@@ -230,38 +230,25 @@
         <w:rPr>
           <w:rFonts w:hint="default"/>
           <w:highlight w:val="none"/>
+          <w:lang w:val="ru-RU"/>
+        </w:rPr>
+      </w:pPr>
+      <w:r>
+        <w:rPr>
+          <w:highlight w:val="none"/>
+        </w:rPr>
+        <w:t>Исходные данные</w:t>
+      </w:r>
+      <w:r>
+        <w:rPr>
+          <w:rFonts w:hint="default"/>
+          <w:highlight w:val="none"/>
           <w:lang w:val="en-US"/>
         </w:rPr>
-      </w:pPr>
-      <w:r>
-        <w:rPr>
-          <w:highlight w:val="none"/>
-        </w:rPr>
-        <w:t>Исходные данные</w:t>
-      </w:r>
-      <w:r>
-        <w:rPr>
-          <w:rFonts w:hint="default"/>
-          <w:highlight w:val="none"/>
-          <w:lang w:val="en-US"/>
-        </w:rPr>
-        <w:t>: IDEA Android Studio,</w:t>
-      </w:r>
-      <w:r>
-        <w:rPr>
-          <w:rFonts w:hint="default"/>
-          <w:highlight w:val="none"/>
-          <w:lang w:val="ru-RU"/>
-        </w:rPr>
-        <w:t xml:space="preserve"> г</w:t>
-      </w:r>
-      <w:r>
-        <w:rPr>
-          <w:rFonts w:hint="default"/>
-          <w:highlight w:val="none"/>
-          <w:lang w:val="en-US"/>
-        </w:rPr>
-        <w:t>рафический редактор Figma.</w:t>
+        <w:t xml:space="preserve">: </w:t>
+      </w:r>
+      <w:r>
+        <w:t>мультимедийный контент из открытых источников, текстовый контент должен быть связан с предметной областью.</w:t>
       </w:r>
     </w:p>
     <w:p>
@@ -280,6 +267,8 @@
         </w:rPr>
         <w:t>Перечень функций информационной системы:</w:t>
       </w:r>
+      <w:bookmarkStart w:id="0" w:name="_GoBack"/>
+      <w:bookmarkEnd w:id="0"/>
     </w:p>
     <w:p>
       <w:pPr>
@@ -1071,8 +1060,6 @@
       <w:r>
         <w:t>записываются на электронный носитель.</w:t>
       </w:r>
-      <w:bookmarkStart w:id="0" w:name="_GoBack"/>
-      <w:bookmarkEnd w:id="0"/>
     </w:p>
     <w:p>
       <w:pPr>

</xml_diff>